<commit_message>
KBS - add 29 HW - edit 06
</commit_message>
<xml_diff>
--- a/HW_OSY_PVA/dokumenty/06.docx
+++ b/HW_OSY_PVA/dokumenty/06.docx
@@ -243,6 +243,9 @@
         <w:ind w:left="1440"/>
       </w:pPr>
       <w:r>
+        <w:rPr>
+          <w:noProof/>
+        </w:rPr>
         <w:drawing>
           <wp:anchor distT="0" distB="0" distL="114300" distR="114300" simplePos="0" relativeHeight="251658240" behindDoc="1" locked="0" layoutInCell="1" allowOverlap="1" wp14:anchorId="523777FE" wp14:editId="37910F67">
             <wp:simplePos x="0" y="0"/>
@@ -320,6 +323,9 @@
     </w:p>
     <w:p>
       <w:r>
+        <w:rPr>
+          <w:noProof/>
+        </w:rPr>
         <w:drawing>
           <wp:anchor distT="0" distB="0" distL="114300" distR="114300" simplePos="0" relativeHeight="251659264" behindDoc="1" locked="0" layoutInCell="1" allowOverlap="1" wp14:anchorId="251CCB02" wp14:editId="79591807">
             <wp:simplePos x="0" y="0"/>
@@ -386,15 +392,7 @@
         </w:rPr>
       </w:pPr>
       <w:r>
-        <w:t xml:space="preserve">Jednotka USART se </w:t>
-      </w:r>
-      <w:proofErr w:type="gramStart"/>
-      <w:r>
-        <w:t>tvoří</w:t>
-      </w:r>
-      <w:proofErr w:type="gramEnd"/>
-      <w:r>
-        <w:t xml:space="preserve"> ze tří bloků: </w:t>
+        <w:t xml:space="preserve">Jednotka USART se tvoří ze tří bloků: </w:t>
       </w:r>
       <w:r>
         <w:rPr>
@@ -450,15 +448,7 @@
         <w:t>Vysílač</w:t>
       </w:r>
       <w:r>
-        <w:t xml:space="preserve"> </w:t>
-      </w:r>
-      <w:proofErr w:type="gramStart"/>
-      <w:r>
-        <w:t>tvoří</w:t>
-      </w:r>
-      <w:proofErr w:type="gramEnd"/>
-      <w:r>
-        <w:t xml:space="preserve"> jeden buffer</w:t>
+        <w:t xml:space="preserve"> tvoří jeden buffer</w:t>
       </w:r>
       <w:r>
         <w:rPr>
@@ -528,13 +518,7 @@
         <w:t>Příznakové bity chyb FE</w:t>
       </w:r>
       <w:r>
-        <w:t xml:space="preserve"> (chyba rámce</w:t>
-      </w:r>
-      <w:r>
-        <w:t>, není indikovaný platný stop bit</w:t>
-      </w:r>
-      <w:r>
-        <w:t xml:space="preserve">), </w:t>
+        <w:t xml:space="preserve"> (chyba rámce, není indikovaný platný stop bit), </w:t>
       </w:r>
       <w:r>
         <w:rPr>
@@ -544,16 +528,7 @@
         <w:t>DOR</w:t>
       </w:r>
       <w:r>
-        <w:t xml:space="preserve"> (ztráta znaku</w:t>
-      </w:r>
-      <w:r>
-        <w:t>, když je již příjímací buffer plný</w:t>
-      </w:r>
-      <w:r>
-        <w:t>)</w:t>
-      </w:r>
-      <w:r>
-        <w:t xml:space="preserve">, </w:t>
+        <w:t xml:space="preserve"> (ztráta znaku, když je již příjímací buffer plný), </w:t>
       </w:r>
       <w:r>
         <w:rPr>
@@ -563,10 +538,7 @@
         <w:t>UPE</w:t>
       </w:r>
       <w:r>
-        <w:t xml:space="preserve"> (chybná parita),</w:t>
-      </w:r>
-      <w:r>
-        <w:t xml:space="preserve"> a devátý přijatý bit RXB8jsou ukládány s daty v přijímacím dvouúrovňovém bufferu </w:t>
+        <w:t xml:space="preserve"> (chybná parita), a devátý přijatý bit RXB8jsou ukládány s daty v přijímacím dvouúrovňovém bufferu </w:t>
       </w:r>
       <w:r>
         <w:rPr>
@@ -608,6 +580,9 @@
         </w:rPr>
       </w:pPr>
       <w:r>
+        <w:rPr>
+          <w:noProof/>
+        </w:rPr>
         <w:drawing>
           <wp:anchor distT="0" distB="0" distL="114300" distR="114300" simplePos="0" relativeHeight="251660288" behindDoc="0" locked="0" layoutInCell="1" allowOverlap="1" wp14:anchorId="2F41EA5A" wp14:editId="683B3126">
             <wp:simplePos x="0" y="0"/>
@@ -723,13 +698,7 @@
         <w:t>šum</w:t>
       </w:r>
       <w:r>
-        <w:t xml:space="preserve"> a přijímač hled</w:t>
-      </w:r>
-      <w:r>
-        <w:t>á</w:t>
-      </w:r>
-      <w:r>
-        <w:t xml:space="preserve"> další přechod z HL na LL pro nalezení startovacího bitu.</w:t>
+        <w:t xml:space="preserve"> a přijímač hledá další přechod z HL na LL pro nalezení startovacího bitu.</w:t>
       </w:r>
     </w:p>
     <w:p>
@@ -865,6 +834,7 @@
       </w:pPr>
       <w:r>
         <w:rPr>
+          <w:noProof/>
           <w:sz w:val="36"/>
           <w:szCs w:val="36"/>
         </w:rPr>
@@ -955,21 +925,7 @@
           <w:b/>
           <w:bCs/>
         </w:rPr>
-        <w:t>full</w:t>
-      </w:r>
-      <w:r>
-        <w:rPr>
-          <w:b/>
-          <w:bCs/>
-        </w:rPr>
-        <w:t xml:space="preserve"> </w:t>
-      </w:r>
-      <w:r>
-        <w:rPr>
-          <w:b/>
-          <w:bCs/>
-        </w:rPr>
-        <w:t>duplexní</w:t>
+        <w:t>full duplexní</w:t>
       </w:r>
       <w:r>
         <w:t xml:space="preserve"> spojení </w:t>
@@ -1089,13 +1045,7 @@
         <w:t>generátor</w:t>
       </w:r>
       <w:r>
-        <w:t xml:space="preserve"> hodinového </w:t>
-      </w:r>
-      <w:r>
-        <w:t>signálu – Clock</w:t>
-      </w:r>
-      <w:r>
-        <w:t xml:space="preserve"> (</w:t>
+        <w:t xml:space="preserve"> hodinového signálu – Clock (</w:t>
       </w:r>
       <w:r>
         <w:rPr>
@@ -1226,6 +1176,9 @@
         </w:rPr>
       </w:pPr>
       <w:r>
+        <w:rPr>
+          <w:noProof/>
+        </w:rPr>
         <w:drawing>
           <wp:anchor distT="0" distB="0" distL="114300" distR="114300" simplePos="0" relativeHeight="251662336" behindDoc="0" locked="0" layoutInCell="1" allowOverlap="1" wp14:anchorId="6DED073A" wp14:editId="17013038">
             <wp:simplePos x="0" y="0"/>
@@ -1671,18 +1624,7 @@
         <w:t>SSPSR</w:t>
       </w:r>
       <w:r>
-        <w:t xml:space="preserve"> přijímaná/vysílaná data</w:t>
-      </w:r>
-      <w:r>
-        <w:t xml:space="preserve"> (z posuvného registru se posílají data do slave uzlu, </w:t>
-      </w:r>
-      <w:proofErr w:type="gramStart"/>
-      <w:r>
-        <w:t>data</w:t>
-      </w:r>
-      <w:proofErr w:type="gramEnd"/>
-      <w:r>
-        <w:t xml:space="preserve"> která přijdou do slave postupně vysouvají data z posuvného registru)</w:t>
+        <w:t xml:space="preserve"> přijímaná/vysílaná data (z posuvného registru se posílají data do slave uzlu, data která přijdou do slave postupně vysouvají data z posuvného registru)</w:t>
       </w:r>
     </w:p>
     <w:p>
@@ -1706,6 +1648,9 @@
         </w:numPr>
       </w:pPr>
       <w:r>
+        <w:rPr>
+          <w:noProof/>
+        </w:rPr>
         <w:drawing>
           <wp:anchor distT="0" distB="0" distL="114300" distR="114300" simplePos="0" relativeHeight="251663360" behindDoc="0" locked="0" layoutInCell="1" allowOverlap="1" wp14:anchorId="5C3CAD18" wp14:editId="7F058491">
             <wp:simplePos x="0" y="0"/>
@@ -1790,6 +1735,9 @@
         </w:rPr>
       </w:pPr>
       <w:r>
+        <w:rPr>
+          <w:noProof/>
+        </w:rPr>
         <w:drawing>
           <wp:anchor distT="0" distB="0" distL="114300" distR="114300" simplePos="0" relativeHeight="251664384" behindDoc="0" locked="0" layoutInCell="1" allowOverlap="1" wp14:anchorId="610327EB" wp14:editId="46C5D1D6">
             <wp:simplePos x="0" y="0"/>
@@ -1875,15 +1823,7 @@
         </w:numPr>
       </w:pPr>
       <w:r>
-        <w:t xml:space="preserve">Datové vodiče </w:t>
-      </w:r>
-      <w:proofErr w:type="gramStart"/>
-      <w:r>
-        <w:t>tvoří</w:t>
-      </w:r>
-      <w:proofErr w:type="gramEnd"/>
-      <w:r>
-        <w:t xml:space="preserve"> kruh.</w:t>
+        <w:t>Datové vodiče tvoří kruh.</w:t>
       </w:r>
     </w:p>
     <w:p>
@@ -2016,13 +1956,7 @@
         </w:numPr>
       </w:pPr>
       <w:r>
-        <w:t xml:space="preserve">Propojení pomocí dvou obousměrných </w:t>
-      </w:r>
-      <w:r>
-        <w:t>sběrnic – pro</w:t>
-      </w:r>
-      <w:r>
-        <w:t xml:space="preserve"> </w:t>
+        <w:t xml:space="preserve">Propojení pomocí dvou obousměrných sběrnic – pro </w:t>
       </w:r>
       <w:r>
         <w:rPr>
@@ -2093,13 +2027,7 @@
         </w:numPr>
       </w:pPr>
       <w:r>
-        <w:t xml:space="preserve">Zařízení připojená ke sběrnici mají jednotlivé adresy a mechanismy pro řízení </w:t>
-      </w:r>
-      <w:r>
-        <w:t>sběrnice – protokol</w:t>
-      </w:r>
-      <w:r>
-        <w:t xml:space="preserve"> TWI</w:t>
+        <w:t>Zařízení připojená ke sběrnici mají jednotlivé adresy a mechanismy pro řízení sběrnice – protokol TWI</w:t>
       </w:r>
     </w:p>
     <w:p>
@@ -2112,6 +2040,7 @@
       </w:pPr>
       <w:r>
         <w:rPr>
+          <w:noProof/>
           <w:sz w:val="28"/>
           <w:szCs w:val="28"/>
         </w:rPr>
@@ -2235,18 +2164,7 @@
         <w:t>Master</w:t>
       </w:r>
       <w:r>
-        <w:t xml:space="preserve"> – iniciuje</w:t>
-      </w:r>
-      <w:r>
-        <w:t xml:space="preserve"> a </w:t>
-      </w:r>
-      <w:proofErr w:type="gramStart"/>
-      <w:r>
-        <w:t>ukončí</w:t>
-      </w:r>
-      <w:proofErr w:type="gramEnd"/>
-      <w:r>
-        <w:t xml:space="preserve"> přenos, generuje hodiny SCL.</w:t>
+        <w:t xml:space="preserve"> – iniciuje a ukončí přenos, generuje hodiny SCL.</w:t>
       </w:r>
     </w:p>
     <w:p>
@@ -2287,10 +2205,7 @@
         <w:t>Transmitter</w:t>
       </w:r>
       <w:r>
-        <w:t xml:space="preserve"> umisťuje data na sběrnic</w:t>
-      </w:r>
-      <w:r>
-        <w:t>i</w:t>
+        <w:t xml:space="preserve"> umisťuje data na sběrnici</w:t>
       </w:r>
     </w:p>
     <w:p>
@@ -2412,6 +2327,9 @@
         </w:rPr>
       </w:pPr>
       <w:r>
+        <w:rPr>
+          <w:noProof/>
+        </w:rPr>
         <w:drawing>
           <wp:anchor distT="0" distB="0" distL="114300" distR="114300" simplePos="0" relativeHeight="251666432" behindDoc="0" locked="0" layoutInCell="1" allowOverlap="1" wp14:anchorId="454BC003" wp14:editId="046B186F">
             <wp:simplePos x="0" y="0"/>
@@ -2689,8 +2607,6 @@
       </w:r>
       <w:r>
         <w:br/>
-      </w:r>
-      <w:r>
         <w:t xml:space="preserve">se </w:t>
       </w:r>
       <w:r>
@@ -2719,6 +2635,9 @@
         <w:pStyle w:val="Odstavecseseznamem"/>
       </w:pPr>
       <w:r>
+        <w:rPr>
+          <w:noProof/>
+        </w:rPr>
         <w:drawing>
           <wp:anchor distT="0" distB="0" distL="114300" distR="114300" simplePos="0" relativeHeight="251667456" behindDoc="0" locked="0" layoutInCell="1" allowOverlap="1" wp14:anchorId="00667755" wp14:editId="59A6C15B">
             <wp:simplePos x="0" y="0"/>
@@ -2974,6 +2893,9 @@
         </w:rPr>
       </w:pPr>
       <w:r>
+        <w:rPr>
+          <w:noProof/>
+        </w:rPr>
         <w:drawing>
           <wp:anchor distT="0" distB="0" distL="114300" distR="114300" simplePos="0" relativeHeight="251668480" behindDoc="0" locked="0" layoutInCell="1" allowOverlap="1" wp14:anchorId="36420336" wp14:editId="3D6244CA">
             <wp:simplePos x="0" y="0"/>
@@ -3104,16 +3026,7 @@
         <w:t>Idle mode</w:t>
       </w:r>
       <w:r>
-        <w:t xml:space="preserve"> – klidový</w:t>
-      </w:r>
-      <w:r>
-        <w:t xml:space="preserve"> režim zastaví hodiny. Umožňuje probudit MCU jak z vnějších </w:t>
-      </w:r>
-      <w:r>
-        <w:t>přerušení,</w:t>
-      </w:r>
-      <w:r>
-        <w:t xml:space="preserve"> tak i z interních, jako je časovač.</w:t>
+        <w:t xml:space="preserve"> – klidový režim zastaví hodiny. Umožňuje probudit MCU jak z vnějších přerušení, tak i z interních, jako je časovač.</w:t>
       </w:r>
     </w:p>
     <w:p>
@@ -3128,19 +3041,10 @@
         <w:rPr>
           <w:u w:val="single"/>
         </w:rPr>
-        <w:t xml:space="preserve">ADC Noise Reduction </w:t>
-      </w:r>
-      <w:r>
-        <w:rPr>
-          <w:u w:val="single"/>
-        </w:rPr>
-        <w:t>Mode</w:t>
-      </w:r>
-      <w:r>
-        <w:t xml:space="preserve"> – zastaví</w:t>
-      </w:r>
-      <w:r>
-        <w:t xml:space="preserve"> CPU, ale nadále funguje ADC převodník, vnější přerušení, I2C sběrnice, časovač/čítač a Watchdog, pokud jsou povoleny.</w:t>
+        <w:t>ADC Noise Reduction Mode</w:t>
+      </w:r>
+      <w:r>
+        <w:t xml:space="preserve"> – zastaví CPU, ale nadále funguje ADC převodník, vnější přerušení, I2C sběrnice, časovač/čítač a Watchdog, pokud jsou povoleny.</w:t>
       </w:r>
     </w:p>
     <w:p>
@@ -3155,19 +3059,10 @@
         <w:rPr>
           <w:u w:val="single"/>
         </w:rPr>
-        <w:t xml:space="preserve">Power-down </w:t>
-      </w:r>
-      <w:r>
-        <w:rPr>
-          <w:u w:val="single"/>
-        </w:rPr>
-        <w:t>mode</w:t>
-      </w:r>
-      <w:r>
-        <w:t xml:space="preserve"> – je</w:t>
-      </w:r>
-      <w:r>
-        <w:t xml:space="preserve"> zastaven i externí oscilátor. MCU může probudit pouze externí reset, watchdog reset, Brown-out reset, externí úroveň přerušení na INT0 a INT1.</w:t>
+        <w:t>Power-down mode</w:t>
+      </w:r>
+      <w:r>
+        <w:t xml:space="preserve"> – je zastaven i externí oscilátor. MCU může probudit pouze externí reset, watchdog reset, Brown-out reset, externí úroveň přerušení na INT0 a INT1.</w:t>
       </w:r>
     </w:p>
     <w:p>
@@ -3182,19 +3077,10 @@
         <w:rPr>
           <w:u w:val="single"/>
         </w:rPr>
-        <w:t xml:space="preserve">Power-save </w:t>
-      </w:r>
-      <w:r>
-        <w:rPr>
-          <w:u w:val="single"/>
-        </w:rPr>
-        <w:t>mode</w:t>
-      </w:r>
-      <w:r>
-        <w:t xml:space="preserve"> – podobný</w:t>
-      </w:r>
-      <w:r>
-        <w:t xml:space="preserve"> jako Power-down mode, udržuje v chodu časovač/čítač</w:t>
+        <w:t>Power-save mode</w:t>
+      </w:r>
+      <w:r>
+        <w:t xml:space="preserve"> – podobný jako Power-down mode, udržuje v chodu časovač/čítač</w:t>
       </w:r>
     </w:p>
     <w:p>

</xml_diff>